<commit_message>
Added on project organisation structure and appendix for PID
</commit_message>
<xml_diff>
--- a/Documentation/ProjectInitiationDocument/Group Portfolio - Project Initiation Document (PID).docx
+++ b/Documentation/ProjectInitiationDocument/Group Portfolio - Project Initiation Document (PID).docx
@@ -309,7 +309,7 @@
             </w:rPr>
             <w:fldChar w:fldCharType="separate"/>
           </w:r>
-          <w:hyperlink w:anchor="_Toc68175954" w:history="1">
+          <w:hyperlink w:anchor="_Toc68533930" w:history="1">
             <w:r>
               <w:rPr>
                 <w:rStyle w:val="Hyperlink"/>
@@ -337,7 +337,7 @@
                 <w:noProof/>
                 <w:webHidden/>
               </w:rPr>
-              <w:instrText xml:space="preserve"> PAGEREF _Toc68175954 \h </w:instrText>
+              <w:instrText xml:space="preserve"> PAGEREF _Toc68533930 \h </w:instrText>
             </w:r>
             <w:r>
               <w:rPr>
@@ -382,7 +382,7 @@
               <w:lang w:val="en-GB" w:eastAsia="en-GB"/>
             </w:rPr>
           </w:pPr>
-          <w:hyperlink w:anchor="_Toc68175955" w:history="1">
+          <w:hyperlink w:anchor="_Toc68533931" w:history="1">
             <w:r>
               <w:rPr>
                 <w:rStyle w:val="Hyperlink"/>
@@ -410,7 +410,7 @@
                 <w:noProof/>
                 <w:webHidden/>
               </w:rPr>
-              <w:instrText xml:space="preserve"> PAGEREF _Toc68175955 \h </w:instrText>
+              <w:instrText xml:space="preserve"> PAGEREF _Toc68533931 \h </w:instrText>
             </w:r>
             <w:r>
               <w:rPr>
@@ -455,7 +455,7 @@
               <w:lang w:val="en-GB" w:eastAsia="en-GB"/>
             </w:rPr>
           </w:pPr>
-          <w:hyperlink w:anchor="_Toc68175956" w:history="1">
+          <w:hyperlink w:anchor="_Toc68533932" w:history="1">
             <w:r>
               <w:rPr>
                 <w:rStyle w:val="Hyperlink"/>
@@ -483,7 +483,7 @@
                 <w:noProof/>
                 <w:webHidden/>
               </w:rPr>
-              <w:instrText xml:space="preserve"> PAGEREF _Toc68175956 \h </w:instrText>
+              <w:instrText xml:space="preserve"> PAGEREF _Toc68533932 \h </w:instrText>
             </w:r>
             <w:r>
               <w:rPr>
@@ -528,7 +528,7 @@
               <w:lang w:val="en-GB" w:eastAsia="en-GB"/>
             </w:rPr>
           </w:pPr>
-          <w:hyperlink w:anchor="_Toc68175957" w:history="1">
+          <w:hyperlink w:anchor="_Toc68533933" w:history="1">
             <w:r>
               <w:rPr>
                 <w:rStyle w:val="Hyperlink"/>
@@ -556,7 +556,7 @@
                 <w:noProof/>
                 <w:webHidden/>
               </w:rPr>
-              <w:instrText xml:space="preserve"> PAGEREF _Toc68175957 \h </w:instrText>
+              <w:instrText xml:space="preserve"> PAGEREF _Toc68533933 \h </w:instrText>
             </w:r>
             <w:r>
               <w:rPr>
@@ -601,7 +601,7 @@
               <w:lang w:val="en-GB" w:eastAsia="en-GB"/>
             </w:rPr>
           </w:pPr>
-          <w:hyperlink w:anchor="_Toc68175958" w:history="1">
+          <w:hyperlink w:anchor="_Toc68533934" w:history="1">
             <w:r>
               <w:rPr>
                 <w:rStyle w:val="Hyperlink"/>
@@ -629,7 +629,7 @@
                 <w:noProof/>
                 <w:webHidden/>
               </w:rPr>
-              <w:instrText xml:space="preserve"> PAGEREF _Toc68175958 \h </w:instrText>
+              <w:instrText xml:space="preserve"> PAGEREF _Toc68533934 \h </w:instrText>
             </w:r>
             <w:r>
               <w:rPr>
@@ -674,7 +674,7 @@
               <w:lang w:val="en-GB" w:eastAsia="en-GB"/>
             </w:rPr>
           </w:pPr>
-          <w:hyperlink w:anchor="_Toc68175959" w:history="1">
+          <w:hyperlink w:anchor="_Toc68533935" w:history="1">
             <w:r>
               <w:rPr>
                 <w:rStyle w:val="Hyperlink"/>
@@ -702,7 +702,7 @@
                 <w:noProof/>
                 <w:webHidden/>
               </w:rPr>
-              <w:instrText xml:space="preserve"> PAGEREF _Toc68175959 \h </w:instrText>
+              <w:instrText xml:space="preserve"> PAGEREF _Toc68533935 \h </w:instrText>
             </w:r>
             <w:r>
               <w:rPr>
@@ -747,7 +747,7 @@
               <w:lang w:val="en-GB" w:eastAsia="en-GB"/>
             </w:rPr>
           </w:pPr>
-          <w:hyperlink w:anchor="_Toc68175960" w:history="1">
+          <w:hyperlink w:anchor="_Toc68533936" w:history="1">
             <w:r>
               <w:rPr>
                 <w:rStyle w:val="Hyperlink"/>
@@ -775,7 +775,7 @@
                 <w:noProof/>
                 <w:webHidden/>
               </w:rPr>
-              <w:instrText xml:space="preserve"> PAGEREF _Toc68175960 \h </w:instrText>
+              <w:instrText xml:space="preserve"> PAGEREF _Toc68533936 \h </w:instrText>
             </w:r>
             <w:r>
               <w:rPr>
@@ -820,7 +820,7 @@
               <w:lang w:val="en-GB" w:eastAsia="en-GB"/>
             </w:rPr>
           </w:pPr>
-          <w:hyperlink w:anchor="_Toc68175961" w:history="1">
+          <w:hyperlink w:anchor="_Toc68533937" w:history="1">
             <w:r>
               <w:rPr>
                 <w:rStyle w:val="Hyperlink"/>
@@ -848,7 +848,7 @@
                 <w:noProof/>
                 <w:webHidden/>
               </w:rPr>
-              <w:instrText xml:space="preserve"> PAGEREF _Toc68175961 \h </w:instrText>
+              <w:instrText xml:space="preserve"> PAGEREF _Toc68533937 \h </w:instrText>
             </w:r>
             <w:r>
               <w:rPr>
@@ -893,7 +893,7 @@
               <w:lang w:val="en-GB" w:eastAsia="en-GB"/>
             </w:rPr>
           </w:pPr>
-          <w:hyperlink w:anchor="_Toc68175962" w:history="1">
+          <w:hyperlink w:anchor="_Toc68533938" w:history="1">
             <w:r>
               <w:rPr>
                 <w:rStyle w:val="Hyperlink"/>
@@ -921,7 +921,7 @@
                 <w:noProof/>
                 <w:webHidden/>
               </w:rPr>
-              <w:instrText xml:space="preserve"> PAGEREF _Toc68175962 \h </w:instrText>
+              <w:instrText xml:space="preserve"> PAGEREF _Toc68533938 \h </w:instrText>
             </w:r>
             <w:r>
               <w:rPr>
@@ -941,7 +941,7 @@
                 <w:noProof/>
                 <w:webHidden/>
               </w:rPr>
-              <w:t>5</w:t>
+              <w:t>6</w:t>
             </w:r>
             <w:r>
               <w:rPr>
@@ -966,7 +966,7 @@
               <w:lang w:val="en-GB" w:eastAsia="en-GB"/>
             </w:rPr>
           </w:pPr>
-          <w:hyperlink w:anchor="_Toc68175963" w:history="1">
+          <w:hyperlink w:anchor="_Toc68533939" w:history="1">
             <w:r>
               <w:rPr>
                 <w:rStyle w:val="Hyperlink"/>
@@ -994,7 +994,7 @@
                 <w:noProof/>
                 <w:webHidden/>
               </w:rPr>
-              <w:instrText xml:space="preserve"> PAGEREF _Toc68175963 \h </w:instrText>
+              <w:instrText xml:space="preserve"> PAGEREF _Toc68533939 \h </w:instrText>
             </w:r>
             <w:r>
               <w:rPr>
@@ -1014,7 +1014,7 @@
                 <w:noProof/>
                 <w:webHidden/>
               </w:rPr>
-              <w:t>5</w:t>
+              <w:t>6</w:t>
             </w:r>
             <w:r>
               <w:rPr>
@@ -1127,7 +1127,7 @@
           <w:szCs w:val="22"/>
         </w:rPr>
       </w:pPr>
-      <w:bookmarkStart w:id="0" w:name="_Toc68175954"/>
+      <w:bookmarkStart w:id="0" w:name="_Toc68533930"/>
       <w:r>
         <w:rPr>
           <w:rStyle w:val="Heading1Char"/>
@@ -1546,7 +1546,7 @@
           <w:rFonts w:ascii="Trebuchet MS" w:hAnsi="Trebuchet MS"/>
         </w:rPr>
       </w:pPr>
-      <w:bookmarkStart w:id="1" w:name="_Toc68175955"/>
+      <w:bookmarkStart w:id="1" w:name="_Toc68533931"/>
       <w:r>
         <w:rPr>
           <w:rFonts w:ascii="Trebuchet MS" w:hAnsi="Trebuchet MS"/>
@@ -2077,25 +2077,7 @@
                 <w:kern w:val="0"/>
                 <w:lang w:val="en-GB" w:eastAsia="en-GB"/>
               </w:rPr>
-              <w:t xml:space="preserve">Sample </w:t>
-            </w:r>
-            <w:r>
-              <w:rPr>
-                <w:rFonts w:ascii="Trebuchet MS" w:eastAsia="Times New Roman" w:hAnsi="Trebuchet MS" w:cs="Arial"/>
-                <w:color w:val="000000"/>
-                <w:kern w:val="0"/>
-                <w:lang w:val="en-GB" w:eastAsia="en-GB"/>
-              </w:rPr>
-              <w:t>size (</w:t>
-            </w:r>
-            <w:r>
-              <w:rPr>
-                <w:rFonts w:ascii="Trebuchet MS" w:eastAsia="Times New Roman" w:hAnsi="Trebuchet MS" w:cs="Arial"/>
-                <w:color w:val="000000"/>
-                <w:kern w:val="0"/>
-                <w:lang w:val="en-GB" w:eastAsia="en-GB"/>
-              </w:rPr>
-              <w:t>Bytes)</w:t>
+              <w:t>Sample size (Bytes)</w:t>
             </w:r>
           </w:p>
           <w:p>
@@ -2120,25 +2102,7 @@
                 <w:kern w:val="0"/>
                 <w:lang w:val="en-GB" w:eastAsia="en-GB"/>
               </w:rPr>
-              <w:t xml:space="preserve">Ms </w:t>
-            </w:r>
-            <w:r>
-              <w:rPr>
-                <w:rFonts w:ascii="Trebuchet MS" w:eastAsia="Times New Roman" w:hAnsi="Trebuchet MS" w:cs="Arial"/>
-                <w:color w:val="000000"/>
-                <w:kern w:val="0"/>
-                <w:lang w:val="en-GB" w:eastAsia="en-GB"/>
-              </w:rPr>
-              <w:t>response (</w:t>
-            </w:r>
-            <w:r>
-              <w:rPr>
-                <w:rFonts w:ascii="Trebuchet MS" w:eastAsia="Times New Roman" w:hAnsi="Trebuchet MS" w:cs="Arial"/>
-                <w:color w:val="000000"/>
-                <w:kern w:val="0"/>
-                <w:lang w:val="en-GB" w:eastAsia="en-GB"/>
-              </w:rPr>
-              <w:t>Maybe)</w:t>
+              <w:t>Ms response (Maybe)</w:t>
             </w:r>
           </w:p>
           <w:p>
@@ -2163,34 +2127,7 @@
                 <w:kern w:val="0"/>
                 <w:lang w:val="en-GB" w:eastAsia="en-GB"/>
               </w:rPr>
-              <w:t>Number</w:t>
-            </w:r>
-            <w:r>
-              <w:rPr>
-                <w:rFonts w:ascii="Trebuchet MS" w:eastAsia="Times New Roman" w:hAnsi="Trebuchet MS" w:cs="Arial"/>
-                <w:color w:val="000000"/>
-                <w:kern w:val="0"/>
-                <w:lang w:val="en-GB" w:eastAsia="en-GB"/>
-              </w:rPr>
-              <w:t xml:space="preserve"> of </w:t>
-            </w:r>
-            <w:r>
-              <w:rPr>
-                <w:rFonts w:ascii="Trebuchet MS" w:eastAsia="Times New Roman" w:hAnsi="Trebuchet MS" w:cs="Arial"/>
-                <w:color w:val="000000"/>
-                <w:kern w:val="0"/>
-                <w:lang w:val="en-GB" w:eastAsia="en-GB"/>
-              </w:rPr>
-              <w:t>Users (</w:t>
-            </w:r>
-            <w:r>
-              <w:rPr>
-                <w:rFonts w:ascii="Trebuchet MS" w:eastAsia="Times New Roman" w:hAnsi="Trebuchet MS" w:cs="Arial"/>
-                <w:color w:val="000000"/>
-                <w:kern w:val="0"/>
-                <w:lang w:val="en-GB" w:eastAsia="en-GB"/>
-              </w:rPr>
-              <w:t>Our own site)</w:t>
+              <w:t>Number of Users (Our own site)</w:t>
             </w:r>
           </w:p>
         </w:tc>
@@ -2412,25 +2349,7 @@
                 <w:kern w:val="0"/>
                 <w:lang w:val="en-GB" w:eastAsia="en-GB"/>
               </w:rPr>
-              <w:t xml:space="preserve">Work on API requests from grafana </w:t>
-            </w:r>
-            <w:r>
-              <w:rPr>
-                <w:rFonts w:ascii="Trebuchet MS" w:eastAsia="Times New Roman" w:hAnsi="Trebuchet MS" w:cs="Arial"/>
-                <w:color w:val="000000"/>
-                <w:kern w:val="0"/>
-                <w:lang w:val="en-GB" w:eastAsia="en-GB"/>
-              </w:rPr>
-              <w:t>to</w:t>
-            </w:r>
-            <w:r>
-              <w:rPr>
-                <w:rFonts w:ascii="Trebuchet MS" w:eastAsia="Times New Roman" w:hAnsi="Trebuchet MS" w:cs="Arial"/>
-                <w:color w:val="000000"/>
-                <w:kern w:val="0"/>
-                <w:lang w:val="en-GB" w:eastAsia="en-GB"/>
-              </w:rPr>
-              <w:t xml:space="preserve"> display the graphs</w:t>
+              <w:t>Work on API requests from grafana to display the graphs</w:t>
             </w:r>
           </w:p>
         </w:tc>
@@ -2671,7 +2590,7 @@
           <w:szCs w:val="13"/>
         </w:rPr>
       </w:pPr>
-      <w:bookmarkStart w:id="2" w:name="_Toc68175956"/>
+      <w:bookmarkStart w:id="2" w:name="_Toc68533932"/>
       <w:r>
         <w:rPr>
           <w:rStyle w:val="Heading1Char"/>
@@ -2708,7 +2627,7 @@
           <w:szCs w:val="22"/>
         </w:rPr>
       </w:pPr>
-      <w:bookmarkStart w:id="3" w:name="_Toc68175957"/>
+      <w:bookmarkStart w:id="3" w:name="_Toc68533933"/>
       <w:r>
         <w:rPr>
           <w:rStyle w:val="Heading1Char"/>
@@ -2742,27 +2661,81 @@
         <w:ind w:firstLine="0"/>
         <w:rPr>
           <w:rFonts w:ascii="Trebuchet MS" w:hAnsi="Trebuchet MS"/>
+          <w:sz w:val="22"/>
+          <w:szCs w:val="22"/>
+        </w:rPr>
+      </w:pPr>
+      <w:bookmarkStart w:id="4" w:name="_Toc68533934"/>
+      <w:r>
+        <w:rPr>
+          <w:rStyle w:val="Heading1Char"/>
+          <w:rFonts w:ascii="Trebuchet MS" w:hAnsi="Trebuchet MS"/>
+        </w:rPr>
+        <w:t>PROJECT ORGANISATION STRUCTURE</w:t>
+      </w:r>
+      <w:bookmarkEnd w:id="4"/>
+      <w:r>
+        <w:rPr>
+          <w:rFonts w:ascii="Trebuchet MS" w:hAnsi="Trebuchet MS"/>
+          <w:sz w:val="22"/>
+          <w:szCs w:val="22"/>
+        </w:rPr>
+        <w:br/>
+        <w:t>Who did what and when</w:t>
+      </w:r>
+    </w:p>
+    <w:p>
+      <w:pPr>
+        <w:spacing w:line="360" w:lineRule="auto"/>
+        <w:ind w:firstLine="0"/>
+        <w:rPr>
+          <w:rFonts w:ascii="Trebuchet MS" w:hAnsi="Trebuchet MS"/>
+          <w:sz w:val="22"/>
+          <w:szCs w:val="22"/>
+        </w:rPr>
+      </w:pPr>
+      <w:r>
+        <w:rPr>
+          <w:rFonts w:ascii="Trebuchet MS" w:hAnsi="Trebuchet MS"/>
+          <w:sz w:val="22"/>
+          <w:szCs w:val="22"/>
+        </w:rPr>
+        <w:t>Our group agreed to use an application called “Discord” as a means of communication so we could plan out and discuss each sprint deadlines for this group project. One member of our team had been assigned to create a “logs” text channel so that everyone knew the tasks they would need to accomplish for each meeting we had.</w:t>
+      </w:r>
+      <w:r>
+        <w:rPr>
+          <w:rFonts w:ascii="Trebuchet MS" w:hAnsi="Trebuchet MS"/>
+          <w:sz w:val="22"/>
+          <w:szCs w:val="22"/>
+        </w:rPr>
+        <w:t xml:space="preserve"> </w:t>
+      </w:r>
+      <w:r>
+        <w:rPr>
+          <w:rFonts w:ascii="Trebuchet MS" w:hAnsi="Trebuchet MS"/>
+          <w:sz w:val="22"/>
+          <w:szCs w:val="22"/>
+        </w:rPr>
+        <w:t>Often each task set would have two members of the group to work on it as we worked to our strengths to get the tasks done.</w:t>
+      </w:r>
+    </w:p>
+    <w:p>
+      <w:pPr>
+        <w:spacing w:line="360" w:lineRule="auto"/>
+        <w:ind w:firstLine="0"/>
+        <w:rPr>
+          <w:rFonts w:ascii="Trebuchet MS" w:hAnsi="Trebuchet MS"/>
           <w:sz w:val="13"/>
           <w:szCs w:val="13"/>
         </w:rPr>
       </w:pPr>
-      <w:bookmarkStart w:id="4" w:name="_Toc68175958"/>
-      <w:r>
-        <w:rPr>
-          <w:rStyle w:val="Heading1Char"/>
-          <w:rFonts w:ascii="Trebuchet MS" w:hAnsi="Trebuchet MS"/>
-        </w:rPr>
-        <w:t>PROJECT ORGANISATION STRUCTURE</w:t>
-      </w:r>
-      <w:bookmarkEnd w:id="4"/>
       <w:r>
         <w:rPr>
           <w:rFonts w:ascii="Trebuchet MS" w:hAnsi="Trebuchet MS"/>
           <w:sz w:val="22"/>
           <w:szCs w:val="22"/>
         </w:rPr>
-        <w:br/>
-        <w:t>Who did what and when</w:t>
+        <w:t>JMeter</w:t>
       </w:r>
       <w:r>
         <w:rPr>
@@ -2772,6 +2745,101 @@
         </w:rPr>
         <w:br/>
       </w:r>
+      <w:proofErr w:type="spellStart"/>
+      <w:r>
+        <w:rPr>
+          <w:rFonts w:ascii="Trebuchet MS" w:hAnsi="Trebuchet MS"/>
+          <w:sz w:val="22"/>
+          <w:szCs w:val="22"/>
+        </w:rPr>
+        <w:t>InfluxDB</w:t>
+      </w:r>
+      <w:proofErr w:type="spellEnd"/>
+      <w:r>
+        <w:rPr>
+          <w:rFonts w:ascii="Trebuchet MS" w:hAnsi="Trebuchet MS"/>
+          <w:sz w:val="22"/>
+          <w:szCs w:val="22"/>
+        </w:rPr>
+        <w:t xml:space="preserve"> and Grafana</w:t>
+      </w:r>
+      <w:r>
+        <w:rPr>
+          <w:rFonts w:ascii="Trebuchet MS" w:hAnsi="Trebuchet MS"/>
+          <w:sz w:val="22"/>
+          <w:szCs w:val="22"/>
+        </w:rPr>
+        <w:br/>
+      </w:r>
+      <w:proofErr w:type="spellStart"/>
+      <w:r>
+        <w:rPr>
+          <w:rFonts w:ascii="Trebuchet MS" w:hAnsi="Trebuchet MS"/>
+          <w:sz w:val="22"/>
+          <w:szCs w:val="22"/>
+        </w:rPr>
+        <w:t>Yaml</w:t>
+      </w:r>
+      <w:proofErr w:type="spellEnd"/>
+      <w:r>
+        <w:rPr>
+          <w:rFonts w:ascii="Trebuchet MS" w:hAnsi="Trebuchet MS"/>
+          <w:sz w:val="22"/>
+          <w:szCs w:val="22"/>
+        </w:rPr>
+        <w:t xml:space="preserve"> scripts</w:t>
+      </w:r>
+      <w:r>
+        <w:rPr>
+          <w:rFonts w:ascii="Trebuchet MS" w:hAnsi="Trebuchet MS"/>
+          <w:sz w:val="22"/>
+          <w:szCs w:val="22"/>
+        </w:rPr>
+        <w:br/>
+        <w:t>Testing/Unit testing</w:t>
+      </w:r>
+      <w:r>
+        <w:rPr>
+          <w:rFonts w:ascii="Trebuchet MS" w:hAnsi="Trebuchet MS"/>
+          <w:sz w:val="22"/>
+          <w:szCs w:val="22"/>
+        </w:rPr>
+        <w:br/>
+      </w:r>
+      <w:r>
+        <w:rPr>
+          <w:rFonts w:ascii="Trebuchet MS" w:hAnsi="Trebuchet MS"/>
+          <w:sz w:val="22"/>
+          <w:szCs w:val="22"/>
+        </w:rPr>
+        <w:t>Documentation</w:t>
+      </w:r>
+      <w:r>
+        <w:rPr>
+          <w:rFonts w:ascii="Trebuchet MS" w:hAnsi="Trebuchet MS"/>
+          <w:sz w:val="22"/>
+          <w:szCs w:val="22"/>
+        </w:rPr>
+        <w:br/>
+        <w:t>Docker/server</w:t>
+      </w:r>
+      <w:r>
+        <w:rPr>
+          <w:rFonts w:ascii="Trebuchet MS" w:hAnsi="Trebuchet MS"/>
+          <w:sz w:val="22"/>
+          <w:szCs w:val="22"/>
+        </w:rPr>
+        <w:br/>
+        <w:t>Deployment</w:t>
+      </w:r>
+      <w:r>
+        <w:rPr>
+          <w:rFonts w:ascii="Trebuchet MS" w:hAnsi="Trebuchet MS"/>
+          <w:sz w:val="22"/>
+          <w:szCs w:val="22"/>
+        </w:rPr>
+        <w:br/>
+      </w:r>
     </w:p>
     <w:p>
       <w:pPr>
@@ -2783,7 +2851,7 @@
           <w:szCs w:val="22"/>
         </w:rPr>
       </w:pPr>
-      <w:bookmarkStart w:id="5" w:name="_Toc68175959"/>
+      <w:bookmarkStart w:id="5" w:name="_Toc68533935"/>
       <w:r>
         <w:rPr>
           <w:rStyle w:val="Heading1Char"/>
@@ -2812,7 +2880,7 @@
           <w:szCs w:val="22"/>
         </w:rPr>
       </w:pPr>
-      <w:bookmarkStart w:id="6" w:name="_Toc68175960"/>
+      <w:bookmarkStart w:id="6" w:name="_Toc68533936"/>
       <w:r>
         <w:rPr>
           <w:rStyle w:val="Heading1Char"/>
@@ -2852,7 +2920,7 @@
           <w:szCs w:val="13"/>
         </w:rPr>
       </w:pPr>
-      <w:bookmarkStart w:id="7" w:name="_Toc68175961"/>
+      <w:bookmarkStart w:id="7" w:name="_Toc68533937"/>
       <w:r>
         <w:rPr>
           <w:rStyle w:val="Heading1Char"/>
@@ -2966,11 +3034,12 @@
           <w:szCs w:val="13"/>
         </w:rPr>
       </w:pPr>
-      <w:bookmarkStart w:id="8" w:name="_Toc68175962"/>
-      <w:r>
-        <w:rPr>
-          <w:rFonts w:ascii="Trebuchet MS" w:hAnsi="Trebuchet MS"/>
-        </w:rPr>
+      <w:bookmarkStart w:id="8" w:name="_Toc68533938"/>
+      <w:r>
+        <w:rPr>
+          <w:rFonts w:ascii="Trebuchet MS" w:hAnsi="Trebuchet MS"/>
+        </w:rPr>
+        <w:lastRenderedPageBreak/>
         <w:t>REFERENCES</w:t>
       </w:r>
       <w:bookmarkEnd w:id="8"/>
@@ -2980,6 +3049,12 @@
         </w:rPr>
         <w:br/>
       </w:r>
+    </w:p>
+    <w:p/>
+    <w:p>
+      <w:pPr>
+        <w:ind w:firstLine="0"/>
+      </w:pPr>
     </w:p>
     <w:p>
       <w:pPr>
@@ -2990,7 +3065,7 @@
           <w:rFonts w:ascii="Trebuchet MS" w:hAnsi="Trebuchet MS"/>
         </w:rPr>
       </w:pPr>
-      <w:bookmarkStart w:id="9" w:name="_Toc68175963"/>
+      <w:bookmarkStart w:id="9" w:name="_Toc68533939"/>
       <w:r>
         <w:rPr>
           <w:rFonts w:ascii="Trebuchet MS" w:hAnsi="Trebuchet MS"/>
@@ -3007,6 +3082,97 @@
           <w:rFonts w:ascii="Trebuchet MS" w:hAnsi="Trebuchet MS"/>
         </w:rPr>
       </w:pPr>
+      <w:r>
+        <w:rPr>
+          <w:rFonts w:ascii="Trebuchet MS" w:hAnsi="Trebuchet MS"/>
+          <w:noProof/>
+        </w:rPr>
+        <w:drawing>
+          <wp:anchor distT="0" distB="0" distL="114300" distR="114300" simplePos="0" relativeHeight="251658240" behindDoc="0" locked="0" layoutInCell="1" allowOverlap="1" wp14:anchorId="29EB09AF" wp14:editId="355844DE">
+            <wp:simplePos x="0" y="0"/>
+            <wp:positionH relativeFrom="margin">
+              <wp:align>right</wp:align>
+            </wp:positionH>
+            <wp:positionV relativeFrom="paragraph">
+              <wp:posOffset>306070</wp:posOffset>
+            </wp:positionV>
+            <wp:extent cx="5943600" cy="3336925"/>
+            <wp:effectExtent l="0" t="0" r="0" b="0"/>
+            <wp:wrapSquare wrapText="bothSides"/>
+            <wp:docPr id="1" name="Picture 1"/>
+            <wp:cNvGraphicFramePr>
+              <a:graphicFrameLocks xmlns:a="http://schemas.openxmlformats.org/drawingml/2006/main" noChangeAspect="1"/>
+            </wp:cNvGraphicFramePr>
+            <a:graphic xmlns:a="http://schemas.openxmlformats.org/drawingml/2006/main">
+              <a:graphicData uri="http://schemas.openxmlformats.org/drawingml/2006/picture">
+                <pic:pic xmlns:pic="http://schemas.openxmlformats.org/drawingml/2006/picture">
+                  <pic:nvPicPr>
+                    <pic:cNvPr id="1" name=""/>
+                    <pic:cNvPicPr/>
+                  </pic:nvPicPr>
+                  <pic:blipFill>
+                    <a:blip r:embed="rId8">
+                      <a:extLst>
+                        <a:ext uri="{28A0092B-C50C-407E-A947-70E740481C1C}">
+                          <a14:useLocalDpi xmlns:a14="http://schemas.microsoft.com/office/drawing/2010/main" val="0"/>
+                        </a:ext>
+                      </a:extLst>
+                    </a:blip>
+                    <a:stretch>
+                      <a:fillRect/>
+                    </a:stretch>
+                  </pic:blipFill>
+                  <pic:spPr>
+                    <a:xfrm>
+                      <a:off x="0" y="0"/>
+                      <a:ext cx="5943600" cy="3336925"/>
+                    </a:xfrm>
+                    <a:prstGeom prst="rect">
+                      <a:avLst/>
+                    </a:prstGeom>
+                  </pic:spPr>
+                </pic:pic>
+              </a:graphicData>
+            </a:graphic>
+            <wp14:sizeRelH relativeFrom="page">
+              <wp14:pctWidth>0</wp14:pctWidth>
+            </wp14:sizeRelH>
+            <wp14:sizeRelV relativeFrom="page">
+              <wp14:pctHeight>0</wp14:pctHeight>
+            </wp14:sizeRelV>
+          </wp:anchor>
+        </w:drawing>
+      </w:r>
+      <w:r>
+        <w:rPr>
+          <w:rFonts w:ascii="Trebuchet MS" w:hAnsi="Trebuchet MS"/>
+        </w:rPr>
+        <w:t xml:space="preserve">Appendix A </w:t>
+      </w:r>
+      <w:r>
+        <w:rPr>
+          <w:rFonts w:ascii="Trebuchet MS" w:hAnsi="Trebuchet MS"/>
+        </w:rPr>
+        <w:t>(</w:t>
+      </w:r>
+      <w:r>
+        <w:rPr>
+          <w:rFonts w:ascii="Trebuchet MS" w:hAnsi="Trebuchet MS"/>
+        </w:rPr>
+        <w:t>System Diagram</w:t>
+      </w:r>
+      <w:r>
+        <w:rPr>
+          <w:rFonts w:ascii="Trebuchet MS" w:hAnsi="Trebuchet MS"/>
+        </w:rPr>
+        <w:t xml:space="preserve">) </w:t>
+      </w:r>
+      <w:r>
+        <w:rPr>
+          <w:rFonts w:ascii="Trebuchet MS" w:hAnsi="Trebuchet MS"/>
+        </w:rPr>
+        <w:t>–</w:t>
+      </w:r>
     </w:p>
     <w:p>
       <w:pPr>
@@ -3025,6 +3191,104 @@
           <w:rFonts w:ascii="Trebuchet MS" w:hAnsi="Trebuchet MS"/>
         </w:rPr>
       </w:pPr>
+      <w:r>
+        <w:rPr>
+          <w:rFonts w:ascii="Trebuchet MS" w:hAnsi="Trebuchet MS"/>
+          <w:noProof/>
+        </w:rPr>
+        <w:lastRenderedPageBreak/>
+        <w:drawing>
+          <wp:anchor distT="0" distB="0" distL="114300" distR="114300" simplePos="0" relativeHeight="251659264" behindDoc="0" locked="0" layoutInCell="1" allowOverlap="1" wp14:anchorId="6AA62DBD" wp14:editId="5E09A4F4">
+            <wp:simplePos x="0" y="0"/>
+            <wp:positionH relativeFrom="margin">
+              <wp:align>center</wp:align>
+            </wp:positionH>
+            <wp:positionV relativeFrom="paragraph">
+              <wp:posOffset>242570</wp:posOffset>
+            </wp:positionV>
+            <wp:extent cx="6372225" cy="3810400"/>
+            <wp:effectExtent l="0" t="0" r="0" b="0"/>
+            <wp:wrapSquare wrapText="bothSides"/>
+            <wp:docPr id="4" name="Picture 4"/>
+            <wp:cNvGraphicFramePr>
+              <a:graphicFrameLocks xmlns:a="http://schemas.openxmlformats.org/drawingml/2006/main" noChangeAspect="1"/>
+            </wp:cNvGraphicFramePr>
+            <a:graphic xmlns:a="http://schemas.openxmlformats.org/drawingml/2006/main">
+              <a:graphicData uri="http://schemas.openxmlformats.org/drawingml/2006/picture">
+                <pic:pic xmlns:pic="http://schemas.openxmlformats.org/drawingml/2006/picture">
+                  <pic:nvPicPr>
+                    <pic:cNvPr id="1" name=""/>
+                    <pic:cNvPicPr/>
+                  </pic:nvPicPr>
+                  <pic:blipFill>
+                    <a:blip r:embed="rId9">
+                      <a:extLst>
+                        <a:ext uri="{28A0092B-C50C-407E-A947-70E740481C1C}">
+                          <a14:useLocalDpi xmlns:a14="http://schemas.microsoft.com/office/drawing/2010/main" val="0"/>
+                        </a:ext>
+                      </a:extLst>
+                    </a:blip>
+                    <a:stretch>
+                      <a:fillRect/>
+                    </a:stretch>
+                  </pic:blipFill>
+                  <pic:spPr>
+                    <a:xfrm>
+                      <a:off x="0" y="0"/>
+                      <a:ext cx="6372225" cy="3810400"/>
+                    </a:xfrm>
+                    <a:prstGeom prst="rect">
+                      <a:avLst/>
+                    </a:prstGeom>
+                  </pic:spPr>
+                </pic:pic>
+              </a:graphicData>
+            </a:graphic>
+            <wp14:sizeRelH relativeFrom="page">
+              <wp14:pctWidth>0</wp14:pctWidth>
+            </wp14:sizeRelH>
+            <wp14:sizeRelV relativeFrom="page">
+              <wp14:pctHeight>0</wp14:pctHeight>
+            </wp14:sizeRelV>
+          </wp:anchor>
+        </w:drawing>
+      </w:r>
+      <w:r>
+        <w:rPr>
+          <w:rFonts w:ascii="Trebuchet MS" w:hAnsi="Trebuchet MS"/>
+        </w:rPr>
+        <w:t>Appendix B</w:t>
+      </w:r>
+      <w:r>
+        <w:rPr>
+          <w:rFonts w:ascii="Trebuchet MS" w:hAnsi="Trebuchet MS"/>
+        </w:rPr>
+        <w:t xml:space="preserve"> (</w:t>
+      </w:r>
+      <w:r>
+        <w:rPr>
+          <w:rFonts w:ascii="Trebuchet MS" w:hAnsi="Trebuchet MS"/>
+        </w:rPr>
+        <w:t>Robustness Diagram</w:t>
+      </w:r>
+      <w:r>
+        <w:rPr>
+          <w:rFonts w:ascii="Trebuchet MS" w:hAnsi="Trebuchet MS"/>
+        </w:rPr>
+        <w:t xml:space="preserve">) </w:t>
+      </w:r>
+      <w:r>
+        <w:rPr>
+          <w:rFonts w:ascii="Trebuchet MS" w:hAnsi="Trebuchet MS"/>
+        </w:rPr>
+        <w:t>–</w:t>
+      </w:r>
+      <w:r>
+        <w:rPr>
+          <w:rFonts w:ascii="Trebuchet MS" w:hAnsi="Trebuchet MS"/>
+        </w:rPr>
+        <w:t xml:space="preserve"> </w:t>
+      </w:r>
     </w:p>
     <w:p>
       <w:pPr>
@@ -3034,6 +3298,48 @@
           <w:rFonts w:ascii="Trebuchet MS" w:hAnsi="Trebuchet MS"/>
         </w:rPr>
       </w:pPr>
+      <w:r>
+        <w:rPr>
+          <w:rFonts w:ascii="Trebuchet MS" w:hAnsi="Trebuchet MS"/>
+        </w:rPr>
+        <w:t>Appendix C</w:t>
+      </w:r>
+      <w:r>
+        <w:rPr>
+          <w:rFonts w:ascii="Trebuchet MS" w:hAnsi="Trebuchet MS"/>
+        </w:rPr>
+        <w:t xml:space="preserve"> (</w:t>
+      </w:r>
+      <w:r>
+        <w:rPr>
+          <w:rFonts w:ascii="Trebuchet MS" w:hAnsi="Trebuchet MS"/>
+        </w:rPr>
+        <w:t>Use-Case</w:t>
+      </w:r>
+      <w:r>
+        <w:rPr>
+          <w:rFonts w:ascii="Trebuchet MS" w:hAnsi="Trebuchet MS"/>
+        </w:rPr>
+        <w:t xml:space="preserve"> Diagram</w:t>
+      </w:r>
+      <w:r>
+        <w:rPr>
+          <w:rFonts w:ascii="Trebuchet MS" w:hAnsi="Trebuchet MS"/>
+        </w:rPr>
+        <w:t xml:space="preserve">) </w:t>
+      </w:r>
+      <w:r>
+        <w:rPr>
+          <w:rFonts w:ascii="Trebuchet MS" w:hAnsi="Trebuchet MS"/>
+        </w:rPr>
+        <w:t>–</w:t>
+      </w:r>
+      <w:r>
+        <w:rPr>
+          <w:rFonts w:ascii="Trebuchet MS" w:hAnsi="Trebuchet MS"/>
+        </w:rPr>
+        <w:t xml:space="preserve"> </w:t>
+      </w:r>
     </w:p>
     <w:p>
       <w:pPr>
@@ -3043,9 +3349,341 @@
           <w:rFonts w:ascii="Trebuchet MS" w:hAnsi="Trebuchet MS"/>
         </w:rPr>
       </w:pPr>
+      <w:r>
+        <w:rPr>
+          <w:rFonts w:ascii="Trebuchet MS" w:hAnsi="Trebuchet MS"/>
+          <w:noProof/>
+        </w:rPr>
+        <w:drawing>
+          <wp:anchor distT="0" distB="0" distL="114300" distR="114300" simplePos="0" relativeHeight="251660288" behindDoc="0" locked="0" layoutInCell="1" allowOverlap="1" wp14:anchorId="3AF584D9" wp14:editId="5517BDF2">
+            <wp:simplePos x="0" y="0"/>
+            <wp:positionH relativeFrom="margin">
+              <wp:align>center</wp:align>
+            </wp:positionH>
+            <wp:positionV relativeFrom="paragraph">
+              <wp:posOffset>127000</wp:posOffset>
+            </wp:positionV>
+            <wp:extent cx="5238115" cy="3657600"/>
+            <wp:effectExtent l="0" t="0" r="635" b="0"/>
+            <wp:wrapSquare wrapText="bothSides"/>
+            <wp:docPr id="5" name="Picture 5"/>
+            <wp:cNvGraphicFramePr>
+              <a:graphicFrameLocks xmlns:a="http://schemas.openxmlformats.org/drawingml/2006/main" noChangeAspect="1"/>
+            </wp:cNvGraphicFramePr>
+            <a:graphic xmlns:a="http://schemas.openxmlformats.org/drawingml/2006/main">
+              <a:graphicData uri="http://schemas.openxmlformats.org/drawingml/2006/picture">
+                <pic:pic xmlns:pic="http://schemas.openxmlformats.org/drawingml/2006/picture">
+                  <pic:nvPicPr>
+                    <pic:cNvPr id="1" name=""/>
+                    <pic:cNvPicPr/>
+                  </pic:nvPicPr>
+                  <pic:blipFill>
+                    <a:blip r:embed="rId10">
+                      <a:extLst>
+                        <a:ext uri="{28A0092B-C50C-407E-A947-70E740481C1C}">
+                          <a14:useLocalDpi xmlns:a14="http://schemas.microsoft.com/office/drawing/2010/main" val="0"/>
+                        </a:ext>
+                      </a:extLst>
+                    </a:blip>
+                    <a:stretch>
+                      <a:fillRect/>
+                    </a:stretch>
+                  </pic:blipFill>
+                  <pic:spPr>
+                    <a:xfrm>
+                      <a:off x="0" y="0"/>
+                      <a:ext cx="5238115" cy="3657600"/>
+                    </a:xfrm>
+                    <a:prstGeom prst="rect">
+                      <a:avLst/>
+                    </a:prstGeom>
+                  </pic:spPr>
+                </pic:pic>
+              </a:graphicData>
+            </a:graphic>
+            <wp14:sizeRelH relativeFrom="page">
+              <wp14:pctWidth>0</wp14:pctWidth>
+            </wp14:sizeRelH>
+            <wp14:sizeRelV relativeFrom="page">
+              <wp14:pctHeight>0</wp14:pctHeight>
+            </wp14:sizeRelV>
+          </wp:anchor>
+        </w:drawing>
+      </w:r>
     </w:p>
     <w:p>
       <w:pPr>
+        <w:spacing w:line="360" w:lineRule="auto"/>
+        <w:ind w:firstLine="0"/>
+        <w:rPr>
+          <w:rFonts w:ascii="Trebuchet MS" w:hAnsi="Trebuchet MS"/>
+        </w:rPr>
+      </w:pPr>
+    </w:p>
+    <w:p>
+      <w:pPr>
+        <w:spacing w:line="360" w:lineRule="auto"/>
+        <w:ind w:firstLine="0"/>
+        <w:rPr>
+          <w:rFonts w:ascii="Trebuchet MS" w:hAnsi="Trebuchet MS"/>
+        </w:rPr>
+      </w:pPr>
+    </w:p>
+    <w:p>
+      <w:pPr>
+        <w:spacing w:line="360" w:lineRule="auto"/>
+        <w:ind w:firstLine="0"/>
+        <w:rPr>
+          <w:rFonts w:ascii="Trebuchet MS" w:hAnsi="Trebuchet MS"/>
+        </w:rPr>
+      </w:pPr>
+    </w:p>
+    <w:p>
+      <w:pPr>
+        <w:spacing w:line="360" w:lineRule="auto"/>
+        <w:ind w:firstLine="0"/>
+        <w:rPr>
+          <w:rFonts w:ascii="Trebuchet MS" w:hAnsi="Trebuchet MS"/>
+        </w:rPr>
+      </w:pPr>
+    </w:p>
+    <w:p>
+      <w:pPr>
+        <w:spacing w:line="360" w:lineRule="auto"/>
+        <w:ind w:firstLine="0"/>
+        <w:rPr>
+          <w:rFonts w:ascii="Trebuchet MS" w:hAnsi="Trebuchet MS"/>
+        </w:rPr>
+      </w:pPr>
+    </w:p>
+    <w:p>
+      <w:pPr>
+        <w:spacing w:line="360" w:lineRule="auto"/>
+        <w:ind w:firstLine="0"/>
+        <w:rPr>
+          <w:rFonts w:ascii="Trebuchet MS" w:hAnsi="Trebuchet MS"/>
+        </w:rPr>
+      </w:pPr>
+    </w:p>
+    <w:p>
+      <w:pPr>
+        <w:spacing w:line="360" w:lineRule="auto"/>
+        <w:ind w:firstLine="0"/>
+        <w:rPr>
+          <w:rFonts w:ascii="Trebuchet MS" w:hAnsi="Trebuchet MS"/>
+        </w:rPr>
+      </w:pPr>
+    </w:p>
+    <w:p>
+      <w:pPr>
+        <w:spacing w:line="360" w:lineRule="auto"/>
+        <w:ind w:firstLine="0"/>
+        <w:rPr>
+          <w:rFonts w:ascii="Trebuchet MS" w:hAnsi="Trebuchet MS"/>
+        </w:rPr>
+      </w:pPr>
+    </w:p>
+    <w:p>
+      <w:pPr>
+        <w:spacing w:line="360" w:lineRule="auto"/>
+        <w:ind w:firstLine="0"/>
+        <w:rPr>
+          <w:rFonts w:ascii="Trebuchet MS" w:hAnsi="Trebuchet MS"/>
+        </w:rPr>
+      </w:pPr>
+    </w:p>
+    <w:p>
+      <w:pPr>
+        <w:spacing w:line="360" w:lineRule="auto"/>
+        <w:ind w:firstLine="0"/>
+        <w:rPr>
+          <w:rFonts w:ascii="Trebuchet MS" w:hAnsi="Trebuchet MS"/>
+        </w:rPr>
+      </w:pPr>
+    </w:p>
+    <w:p>
+      <w:pPr>
+        <w:spacing w:line="360" w:lineRule="auto"/>
+        <w:ind w:firstLine="0"/>
+        <w:rPr>
+          <w:rFonts w:ascii="Trebuchet MS" w:hAnsi="Trebuchet MS"/>
+        </w:rPr>
+      </w:pPr>
+    </w:p>
+    <w:p>
+      <w:pPr>
+        <w:spacing w:line="360" w:lineRule="auto"/>
+        <w:ind w:firstLine="0"/>
+        <w:rPr>
+          <w:rFonts w:ascii="Trebuchet MS" w:hAnsi="Trebuchet MS"/>
+        </w:rPr>
+      </w:pPr>
+      <w:r>
+        <w:rPr>
+          <w:rFonts w:ascii="Trebuchet MS" w:hAnsi="Trebuchet MS"/>
+        </w:rPr>
+        <w:lastRenderedPageBreak/>
+        <w:t>Appendix D</w:t>
+      </w:r>
+      <w:r>
+        <w:rPr>
+          <w:rFonts w:ascii="Trebuchet MS" w:hAnsi="Trebuchet MS"/>
+        </w:rPr>
+        <w:t xml:space="preserve"> () </w:t>
+      </w:r>
+      <w:r>
+        <w:rPr>
+          <w:rFonts w:ascii="Trebuchet MS" w:hAnsi="Trebuchet MS"/>
+        </w:rPr>
+        <w:t>–</w:t>
+      </w:r>
+      <w:r>
+        <w:rPr>
+          <w:rFonts w:ascii="Trebuchet MS" w:hAnsi="Trebuchet MS"/>
+        </w:rPr>
+        <w:t xml:space="preserve"> </w:t>
+      </w:r>
+    </w:p>
+    <w:p>
+      <w:pPr>
+        <w:spacing w:line="360" w:lineRule="auto"/>
+        <w:ind w:firstLine="0"/>
+        <w:rPr>
+          <w:rFonts w:ascii="Trebuchet MS" w:hAnsi="Trebuchet MS"/>
+        </w:rPr>
+      </w:pPr>
+    </w:p>
+    <w:p>
+      <w:pPr>
+        <w:spacing w:line="360" w:lineRule="auto"/>
+        <w:ind w:firstLine="0"/>
+        <w:rPr>
+          <w:rFonts w:ascii="Trebuchet MS" w:hAnsi="Trebuchet MS"/>
+        </w:rPr>
+      </w:pPr>
+      <w:r>
+        <w:rPr>
+          <w:rFonts w:ascii="Trebuchet MS" w:hAnsi="Trebuchet MS"/>
+        </w:rPr>
+        <w:t>Appendix E</w:t>
+      </w:r>
+      <w:r>
+        <w:rPr>
+          <w:rFonts w:ascii="Trebuchet MS" w:hAnsi="Trebuchet MS"/>
+        </w:rPr>
+        <w:t xml:space="preserve"> () </w:t>
+      </w:r>
+      <w:r>
+        <w:rPr>
+          <w:rFonts w:ascii="Trebuchet MS" w:hAnsi="Trebuchet MS"/>
+        </w:rPr>
+        <w:t>–</w:t>
+      </w:r>
+      <w:r>
+        <w:rPr>
+          <w:rFonts w:ascii="Trebuchet MS" w:hAnsi="Trebuchet MS"/>
+        </w:rPr>
+        <w:t xml:space="preserve"> </w:t>
+      </w:r>
+    </w:p>
+    <w:p>
+      <w:pPr>
+        <w:spacing w:line="360" w:lineRule="auto"/>
+        <w:ind w:firstLine="0"/>
+        <w:rPr>
+          <w:rFonts w:ascii="Trebuchet MS" w:hAnsi="Trebuchet MS"/>
+        </w:rPr>
+      </w:pPr>
+    </w:p>
+    <w:p>
+      <w:pPr>
+        <w:spacing w:line="360" w:lineRule="auto"/>
+        <w:ind w:firstLine="0"/>
+        <w:rPr>
+          <w:rFonts w:ascii="Trebuchet MS" w:hAnsi="Trebuchet MS"/>
+        </w:rPr>
+      </w:pPr>
+      <w:r>
+        <w:rPr>
+          <w:rFonts w:ascii="Trebuchet MS" w:hAnsi="Trebuchet MS"/>
+        </w:rPr>
+        <w:t>Appendix F</w:t>
+      </w:r>
+      <w:r>
+        <w:rPr>
+          <w:rFonts w:ascii="Trebuchet MS" w:hAnsi="Trebuchet MS"/>
+        </w:rPr>
+        <w:t xml:space="preserve"> () </w:t>
+      </w:r>
+      <w:r>
+        <w:rPr>
+          <w:rFonts w:ascii="Trebuchet MS" w:hAnsi="Trebuchet MS"/>
+        </w:rPr>
+        <w:t>–</w:t>
+      </w:r>
+      <w:r>
+        <w:rPr>
+          <w:rFonts w:ascii="Trebuchet MS" w:hAnsi="Trebuchet MS"/>
+        </w:rPr>
+        <w:t xml:space="preserve"> </w:t>
+      </w:r>
+    </w:p>
+    <w:p>
+      <w:pPr>
+        <w:spacing w:line="360" w:lineRule="auto"/>
+        <w:ind w:firstLine="0"/>
+        <w:rPr>
+          <w:rFonts w:ascii="Trebuchet MS" w:hAnsi="Trebuchet MS"/>
+        </w:rPr>
+      </w:pPr>
+    </w:p>
+    <w:p>
+      <w:pPr>
+        <w:spacing w:line="360" w:lineRule="auto"/>
+        <w:ind w:firstLine="0"/>
+        <w:rPr>
+          <w:rFonts w:ascii="Trebuchet MS" w:hAnsi="Trebuchet MS"/>
+        </w:rPr>
+      </w:pPr>
+    </w:p>
+    <w:p>
+      <w:pPr>
+        <w:spacing w:line="360" w:lineRule="auto"/>
+        <w:ind w:firstLine="0"/>
+        <w:rPr>
+          <w:rFonts w:ascii="Trebuchet MS" w:hAnsi="Trebuchet MS"/>
+        </w:rPr>
+      </w:pPr>
+    </w:p>
+    <w:p>
+      <w:pPr>
+        <w:spacing w:line="360" w:lineRule="auto"/>
+        <w:ind w:firstLine="0"/>
+        <w:rPr>
+          <w:rFonts w:ascii="Trebuchet MS" w:hAnsi="Trebuchet MS"/>
+        </w:rPr>
+      </w:pPr>
+    </w:p>
+    <w:p>
+      <w:pPr>
+        <w:spacing w:line="360" w:lineRule="auto"/>
+        <w:ind w:firstLine="0"/>
+        <w:rPr>
+          <w:rFonts w:ascii="Trebuchet MS" w:hAnsi="Trebuchet MS"/>
+        </w:rPr>
+      </w:pPr>
+    </w:p>
+    <w:p>
+      <w:pPr>
+        <w:spacing w:line="360" w:lineRule="auto"/>
+        <w:ind w:firstLine="0"/>
+        <w:rPr>
+          <w:rFonts w:ascii="Trebuchet MS" w:hAnsi="Trebuchet MS"/>
+        </w:rPr>
+      </w:pPr>
+    </w:p>
+    <w:p>
+      <w:pPr>
         <w:ind w:firstLine="0"/>
         <w:rPr>
           <w:rFonts w:ascii="Trebuchet MS" w:hAnsi="Trebuchet MS"/>
@@ -3053,9 +3691,9 @@
       </w:pPr>
     </w:p>
     <w:sectPr>
-      <w:headerReference w:type="default" r:id="rId8"/>
-      <w:footerReference w:type="default" r:id="rId9"/>
-      <w:footerReference w:type="first" r:id="rId10"/>
+      <w:headerReference w:type="default" r:id="rId11"/>
+      <w:footerReference w:type="default" r:id="rId12"/>
+      <w:footerReference w:type="first" r:id="rId13"/>
       <w:footnotePr>
         <w:pos w:val="beneathText"/>
       </w:footnotePr>
@@ -5071,23 +5709,6 @@
   </w:num>
   <w:num w:numId="17">
     <w:abstractNumId w:val="17"/>
-    <w:lvlOverride w:ilvl="1">
-      <w:lvl w:ilvl="1">
-        <w:numFmt w:val="bullet"/>
-        <w:lvlText w:val=""/>
-        <w:lvlJc w:val="left"/>
-        <w:pPr>
-          <w:tabs>
-            <w:tab w:val="num" w:pos="1440"/>
-          </w:tabs>
-          <w:ind w:left="1440" w:hanging="360"/>
-        </w:pPr>
-        <w:rPr>
-          <w:rFonts w:ascii="Symbol" w:hAnsi="Symbol" w:hint="default"/>
-          <w:sz w:val="20"/>
-        </w:rPr>
-      </w:lvl>
-    </w:lvlOverride>
   </w:num>
   <w:num w:numId="18">
     <w:abstractNumId w:val="12"/>
@@ -5100,23 +5721,6 @@
   </w:num>
   <w:num w:numId="21">
     <w:abstractNumId w:val="15"/>
-    <w:lvlOverride w:ilvl="1">
-      <w:lvl w:ilvl="1">
-        <w:numFmt w:val="bullet"/>
-        <w:lvlText w:val=""/>
-        <w:lvlJc w:val="left"/>
-        <w:pPr>
-          <w:tabs>
-            <w:tab w:val="num" w:pos="1440"/>
-          </w:tabs>
-          <w:ind w:left="1440" w:hanging="360"/>
-        </w:pPr>
-        <w:rPr>
-          <w:rFonts w:ascii="Symbol" w:hAnsi="Symbol" w:hint="default"/>
-          <w:sz w:val="20"/>
-        </w:rPr>
-      </w:lvl>
-    </w:lvlOverride>
   </w:num>
   <w:num w:numId="22">
     <w:abstractNumId w:val="21"/>
@@ -5132,23 +5736,6 @@
   </w:num>
   <w:num w:numId="26">
     <w:abstractNumId w:val="10"/>
-    <w:lvlOverride w:ilvl="1">
-      <w:lvl w:ilvl="1">
-        <w:numFmt w:val="bullet"/>
-        <w:lvlText w:val=""/>
-        <w:lvlJc w:val="left"/>
-        <w:pPr>
-          <w:tabs>
-            <w:tab w:val="num" w:pos="1440"/>
-          </w:tabs>
-          <w:ind w:left="1440" w:hanging="360"/>
-        </w:pPr>
-        <w:rPr>
-          <w:rFonts w:ascii="Symbol" w:hAnsi="Symbol" w:hint="default"/>
-          <w:sz w:val="20"/>
-        </w:rPr>
-      </w:lvl>
-    </w:lvlOverride>
   </w:num>
 </w:numbering>
 </file>
@@ -7873,6 +8460,8 @@
     <w:rsid w:val="005F14AC"/>
     <w:rsid w:val="006C2BAD"/>
     <w:rsid w:val="00BD54CC"/>
+    <w:rsid w:val="00C40967"/>
+    <w:rsid w:val="00EB4D2E"/>
   </w:rsids>
   <m:mathPr>
     <m:mathFont m:val="Cambria Math"/>

</xml_diff>